<commit_message>
install package MediatR for starting CQRS
</commit_message>
<xml_diff>
--- a/09-.Net 6 API + SqlServer - OnlineShop/Doc/Doc.docx
+++ b/09-.Net 6 API + SqlServer - OnlineShop/Doc/Doc.docx
@@ -311,19 +311,11 @@
           <w:highlight w:val="green"/>
         </w:rPr>
       </w:pPr>
-      <w:proofErr w:type="spellStart"/>
       <w:r>
         <w:rPr>
           <w:highlight w:val="green"/>
         </w:rPr>
-        <w:t>OnlinesShop</w:t>
-      </w:r>
-      <w:proofErr w:type="spellEnd"/>
-      <w:r>
-        <w:rPr>
-          <w:highlight w:val="green"/>
-        </w:rPr>
-        <w:t xml:space="preserve">     -&gt; Solution</w:t>
+        <w:t>OnlinesShop     -&gt; Solution</w:t>
       </w:r>
     </w:p>
     <w:p>
@@ -409,19 +401,11 @@
           <w:highlight w:val="yellow"/>
         </w:rPr>
       </w:pPr>
-      <w:proofErr w:type="gramStart"/>
       <w:r>
         <w:rPr>
           <w:highlight w:val="yellow"/>
         </w:rPr>
-        <w:t>Infrastructure  -</w:t>
-      </w:r>
-      <w:proofErr w:type="gramEnd"/>
-      <w:r>
-        <w:rPr>
-          <w:highlight w:val="yellow"/>
-        </w:rPr>
-        <w:t>&gt;</w:t>
+        <w:t>Infrastructure  -&gt;</w:t>
       </w:r>
       <w:r>
         <w:rPr>
@@ -726,7 +710,6 @@
         </w:rPr>
         <w:t xml:space="preserve">و </w:t>
       </w:r>
-      <w:proofErr w:type="spellStart"/>
       <w:r>
         <w:rPr>
           <w:rFonts w:ascii="Microsoft PhagsPa" w:hAnsi="Microsoft PhagsPa"/>
@@ -751,7 +734,6 @@
         </w:rPr>
         <w:t>o</w:t>
       </w:r>
-      <w:proofErr w:type="spellEnd"/>
       <w:r>
         <w:rPr>
           <w:rFonts w:ascii="Microsoft PhagsPa" w:hAnsi="Microsoft PhagsPa" w:hint="cs"/>
@@ -1078,7 +1060,6 @@
         </w:rPr>
         <w:t xml:space="preserve">ساخت </w:t>
       </w:r>
-      <w:proofErr w:type="spellStart"/>
       <w:r>
         <w:rPr>
           <w:rFonts w:ascii="Microsoft PhagsPa" w:hAnsi="Microsoft PhagsPa" w:cs="B Nazanin"/>
@@ -1087,7 +1068,6 @@
         </w:rPr>
         <w:t>Dto</w:t>
       </w:r>
-      <w:proofErr w:type="spellEnd"/>
       <w:r>
         <w:rPr>
           <w:rFonts w:ascii="Microsoft PhagsPa" w:hAnsi="Microsoft PhagsPa" w:cs="B Nazanin" w:hint="cs"/>
@@ -1254,14 +1234,12 @@
         </w:rPr>
         <w:t xml:space="preserve">با استفاده از </w:t>
       </w:r>
-      <w:proofErr w:type="spellStart"/>
       <w:r>
         <w:rPr>
           <w:rFonts w:cs="B Nazanin"/>
         </w:rPr>
         <w:t>Dto</w:t>
       </w:r>
-      <w:proofErr w:type="spellEnd"/>
     </w:p>
     <w:p>
       <w:pPr>
@@ -1458,14 +1436,12 @@
         </w:rPr>
         <w:t xml:space="preserve">و در نتیجه باید از </w:t>
       </w:r>
-      <w:proofErr w:type="spellStart"/>
       <w:r>
         <w:rPr>
           <w:rFonts w:cs="B Nazanin"/>
         </w:rPr>
         <w:t>Dto</w:t>
       </w:r>
-      <w:proofErr w:type="spellEnd"/>
       <w:r>
         <w:rPr>
           <w:rFonts w:cs="B Nazanin" w:hint="cs"/>
@@ -1500,14 +1476,12 @@
         </w:rPr>
         <w:t xml:space="preserve"> ساده ترین راه استفاده از </w:t>
       </w:r>
-      <w:proofErr w:type="spellStart"/>
       <w:r>
         <w:rPr>
           <w:rFonts w:cs="B Nazanin"/>
         </w:rPr>
         <w:t>AutoMapper</w:t>
       </w:r>
-      <w:proofErr w:type="spellEnd"/>
       <w:r>
         <w:rPr>
           <w:rFonts w:cs="B Nazanin" w:hint="cs"/>
@@ -1572,14 +1546,7 @@
           <w:rFonts w:cs="B Nazanin" w:hint="cs"/>
           <w:rtl/>
         </w:rPr>
-        <w:t xml:space="preserve"> اختصاص داده میشود</w:t>
-      </w:r>
-      <w:r>
-        <w:rPr>
-          <w:rFonts w:cs="B Nazanin" w:hint="cs"/>
-          <w:rtl/>
-        </w:rPr>
-        <w:t xml:space="preserve">، </w:t>
+        <w:t xml:space="preserve"> اختصاص داده میشود، </w:t>
       </w:r>
       <w:r>
         <w:rPr>
@@ -1826,21 +1793,7 @@
           <w:rFonts w:hint="cs"/>
           <w:rtl/>
         </w:rPr>
-        <w:t xml:space="preserve"> </w:t>
-      </w:r>
-      <w:r>
-        <w:rPr>
-          <w:rFonts w:hint="cs"/>
-          <w:rtl/>
-        </w:rPr>
-        <w:t xml:space="preserve">تزریق وابستگی های دیتابیس و سرویس ها </w:t>
-      </w:r>
-      <w:r>
-        <w:rPr>
-          <w:rFonts w:hint="cs"/>
-          <w:rtl/>
-        </w:rPr>
-        <w:t xml:space="preserve">در لایه </w:t>
+        <w:t xml:space="preserve"> تزریق وابستگی های دیتابیس و سرویس ها در لایه </w:t>
       </w:r>
       <w:r>
         <w:rPr>
@@ -1848,15 +1801,7 @@
           <w:b/>
           <w:bCs/>
         </w:rPr>
-        <w:t>A</w:t>
-      </w:r>
-      <w:r>
-        <w:rPr>
-          <w:rFonts w:ascii="Microsoft PhagsPa" w:hAnsi="Microsoft PhagsPa"/>
-          <w:b/>
-          <w:bCs/>
-        </w:rPr>
-        <w:t>PI</w:t>
+        <w:t>API</w:t>
       </w:r>
     </w:p>
     <w:p>
@@ -1941,8 +1886,6 @@
           <w:rtl/>
         </w:rPr>
       </w:pPr>
-      <w:proofErr w:type="spellStart"/>
-      <w:proofErr w:type="gramStart"/>
       <w:r>
         <w:rPr>
           <w:rFonts w:ascii="Cascadia Mono" w:hAnsi="Cascadia Mono" w:cs="Cascadia Mono"/>
@@ -1963,8 +1906,6 @@
         </w:rPr>
         <w:t>Design</w:t>
       </w:r>
-      <w:proofErr w:type="spellEnd"/>
-      <w:proofErr w:type="gramEnd"/>
     </w:p>
     <w:p>
       <w:pPr>
@@ -2188,14 +2129,7 @@
           <w:rFonts w:hint="cs"/>
           <w:rtl/>
         </w:rPr>
-        <w:t xml:space="preserve">از </w:t>
-      </w:r>
-      <w:r>
-        <w:rPr>
-          <w:rFonts w:hint="cs"/>
-          <w:rtl/>
-        </w:rPr>
-        <w:t xml:space="preserve">لایه </w:t>
+        <w:t xml:space="preserve">از لایه </w:t>
       </w:r>
       <w:r>
         <w:rPr>
@@ -2278,19 +2212,264 @@
       <w:pPr>
         <w:bidi/>
         <w:rPr>
+          <w:rFonts w:cs="B Nazanin"/>
+          <w:sz w:val="36"/>
+          <w:szCs w:val="36"/>
+        </w:rPr>
+      </w:pPr>
+      <w:r>
+        <w:rPr>
+          <w:rFonts w:cs="B Nazanin"/>
+          <w:sz w:val="36"/>
+          <w:szCs w:val="36"/>
+        </w:rPr>
+        <w:t xml:space="preserve"> </w:t>
+      </w:r>
+    </w:p>
+    <w:p>
+      <w:pPr>
+        <w:bidi/>
+        <w:rPr>
           <w:sz w:val="40"/>
           <w:szCs w:val="40"/>
-          <w:rtl/>
-        </w:rPr>
-      </w:pPr>
-      <w:r>
-        <w:rPr>
-          <w:rFonts w:cs="B Nazanin"/>
-          <w:sz w:val="36"/>
-          <w:szCs w:val="36"/>
+        </w:rPr>
+      </w:pPr>
+    </w:p>
+    <w:p>
+      <w:pPr>
+        <w:pStyle w:val="Heading1"/>
+      </w:pPr>
+      <w:r>
+        <w:rPr>
+          <w:rFonts w:hint="cs"/>
+          <w:rtl/>
+        </w:rPr>
+        <w:t xml:space="preserve">  </w:t>
+      </w:r>
+      <w:r>
+        <w:rPr>
+          <w:rFonts w:hint="cs"/>
+          <w:rtl/>
+        </w:rPr>
+        <w:t xml:space="preserve">*** </w:t>
+      </w:r>
+      <w:r>
+        <w:rPr>
+          <w:rFonts w:hint="cs"/>
+          <w:rtl/>
         </w:rPr>
         <w:t xml:space="preserve"> </w:t>
       </w:r>
+      <w:r>
+        <w:rPr>
+          <w:rFonts w:hint="cs"/>
+          <w:rtl/>
+        </w:rPr>
+        <w:t xml:space="preserve">شروع کار با </w:t>
+      </w:r>
+      <w:r>
+        <w:rPr>
+          <w:rFonts w:ascii="Microsoft PhagsPa" w:hAnsi="Microsoft PhagsPa"/>
+          <w:b/>
+          <w:bCs/>
+        </w:rPr>
+        <w:t>CQRS</w:t>
+      </w:r>
+      <w:r>
+        <w:rPr>
+          <w:rFonts w:ascii="Microsoft PhagsPa" w:hAnsi="Microsoft PhagsPa" w:hint="cs"/>
+          <w:b/>
+          <w:bCs/>
+          <w:rtl/>
+        </w:rPr>
+        <w:t xml:space="preserve"> و</w:t>
+      </w:r>
+      <w:r>
+        <w:rPr>
+          <w:rFonts w:hint="cs"/>
+          <w:rtl/>
+        </w:rPr>
+        <w:t xml:space="preserve"> افزودن پکیج</w:t>
+      </w:r>
+      <w:r>
+        <w:rPr>
+          <w:rFonts w:hint="cs"/>
+          <w:rtl/>
+        </w:rPr>
+        <w:t xml:space="preserve">  </w:t>
+      </w:r>
+      <w:r>
+        <w:rPr>
+          <w:rFonts w:ascii="Microsoft PhagsPa" w:hAnsi="Microsoft PhagsPa"/>
+          <w:b/>
+          <w:bCs/>
+        </w:rPr>
+        <w:t>MediatR</w:t>
+      </w:r>
+      <w:r>
+        <w:rPr>
+          <w:rFonts w:ascii="Microsoft PhagsPa" w:hAnsi="Microsoft PhagsPa" w:hint="cs"/>
+          <w:b/>
+          <w:bCs/>
+          <w:rtl/>
+        </w:rPr>
+        <w:t xml:space="preserve"> در لایه </w:t>
+      </w:r>
+      <w:r>
+        <w:rPr>
+          <w:rFonts w:ascii="Microsoft PhagsPa" w:hAnsi="Microsoft PhagsPa"/>
+          <w:b/>
+          <w:bCs/>
+        </w:rPr>
+        <w:t>Application</w:t>
+      </w:r>
+    </w:p>
+    <w:p>
+      <w:pPr>
+        <w:pStyle w:val="ListParagraph"/>
+        <w:numPr>
+          <w:ilvl w:val="0"/>
+          <w:numId w:val="1"/>
+        </w:numPr>
+        <w:bidi/>
+        <w:rPr>
+          <w:rFonts w:cs="B Nazanin"/>
+        </w:rPr>
+      </w:pPr>
+      <w:r>
+        <w:rPr>
+          <w:rFonts w:cs="B Nazanin" w:hint="cs"/>
+          <w:rtl/>
+        </w:rPr>
+        <w:t>در این فاز کامند ها و کوئری را از هم جدا می</w:t>
+      </w:r>
+      <w:r>
+        <w:rPr>
+          <w:rFonts w:cs="B Nazanin"/>
+          <w:rtl/>
+        </w:rPr>
+        <w:softHyphen/>
+      </w:r>
+      <w:r>
+        <w:rPr>
+          <w:rFonts w:cs="B Nazanin" w:hint="cs"/>
+          <w:rtl/>
+        </w:rPr>
+        <w:t xml:space="preserve">کنیم. </w:t>
+      </w:r>
+    </w:p>
+    <w:p>
+      <w:pPr>
+        <w:pStyle w:val="ListParagraph"/>
+        <w:numPr>
+          <w:ilvl w:val="0"/>
+          <w:numId w:val="1"/>
+        </w:numPr>
+        <w:bidi/>
+        <w:rPr>
+          <w:rFonts w:cs="B Nazanin"/>
+        </w:rPr>
+      </w:pPr>
+      <w:r>
+        <w:rPr>
+          <w:rFonts w:cs="B Nazanin" w:hint="cs"/>
+          <w:rtl/>
+        </w:rPr>
+        <w:t xml:space="preserve">یک لایه برای نوشتن بیزینس لاجیک در نظر میگریم مثلا </w:t>
+      </w:r>
+      <w:r>
+        <w:rPr>
+          <w:rFonts w:cs="B Nazanin"/>
+        </w:rPr>
+        <w:t>Application</w:t>
+      </w:r>
+    </w:p>
+    <w:p>
+      <w:pPr>
+        <w:pStyle w:val="ListParagraph"/>
+        <w:numPr>
+          <w:ilvl w:val="0"/>
+          <w:numId w:val="1"/>
+        </w:numPr>
+        <w:bidi/>
+        <w:rPr>
+          <w:rFonts w:cs="B Nazanin"/>
+        </w:rPr>
+      </w:pPr>
+      <w:r>
+        <w:rPr>
+          <w:rFonts w:cs="B Nazanin" w:hint="cs"/>
+          <w:rtl/>
+        </w:rPr>
+        <w:t xml:space="preserve">در لایه انتخابی پکیج </w:t>
+      </w:r>
+      <w:r>
+        <w:rPr>
+          <w:rFonts w:cs="B Nazanin"/>
+        </w:rPr>
+        <w:t>MediatR</w:t>
+      </w:r>
+      <w:r>
+        <w:rPr>
+          <w:rFonts w:cs="B Nazanin" w:hint="cs"/>
+          <w:rtl/>
+        </w:rPr>
+        <w:t xml:space="preserve"> را نصب میکنیم.</w:t>
+      </w:r>
+    </w:p>
+    <w:p>
+      <w:pPr>
+        <w:pStyle w:val="ListParagraph"/>
+        <w:numPr>
+          <w:ilvl w:val="0"/>
+          <w:numId w:val="1"/>
+        </w:numPr>
+        <w:bidi/>
+        <w:rPr>
+          <w:rFonts w:cs="B Nazanin"/>
+        </w:rPr>
+      </w:pPr>
+      <w:r>
+        <w:rPr>
+          <w:rFonts w:cs="B Nazanin" w:hint="cs"/>
+          <w:rtl/>
+        </w:rPr>
+        <w:t>در لایه انتخابی</w:t>
+      </w:r>
+      <w:r>
+        <w:rPr>
+          <w:rFonts w:cs="B Nazanin" w:hint="cs"/>
+          <w:rtl/>
+        </w:rPr>
+        <w:t xml:space="preserve"> یک پوشه به نام </w:t>
+      </w:r>
+      <w:r>
+        <w:rPr>
+          <w:rFonts w:cs="B Nazanin"/>
+        </w:rPr>
+        <w:t>CQRS</w:t>
+      </w:r>
+      <w:r>
+        <w:rPr>
+          <w:rFonts w:cs="B Nazanin" w:hint="cs"/>
+          <w:rtl/>
+        </w:rPr>
+        <w:t xml:space="preserve"> ایجاد کنیم.</w:t>
+      </w:r>
+    </w:p>
+    <w:p>
+      <w:pPr>
+        <w:pStyle w:val="ListParagraph"/>
+        <w:numPr>
+          <w:ilvl w:val="0"/>
+          <w:numId w:val="1"/>
+        </w:numPr>
+        <w:bidi/>
+        <w:rPr>
+          <w:rFonts w:cs="B Nazanin"/>
+          <w:rtl/>
+        </w:rPr>
+      </w:pPr>
     </w:p>
     <w:sectPr>
       <w:pgSz w:w="12240" w:h="15840"/>

</xml_diff>